<commit_message>
Finish Week 4 - added report and uml
</commit_message>
<xml_diff>
--- a/Week4/Game Report.docx
+++ b/Week4/Game Report.docx
@@ -265,7 +265,7 @@
                   </wp:anchor>
                 </w:drawing>
               </mc:Choice>
-              <mc:Fallback xmlns:w16se="http://schemas.microsoft.com/office/word/2015/wordml/symex" xmlns:cx5="http://schemas.microsoft.com/office/drawing/2016/5/11/chartex" xmlns:cx4="http://schemas.microsoft.com/office/drawing/2016/5/10/chartex" xmlns:cx3="http://schemas.microsoft.com/office/drawing/2016/5/9/chartex" xmlns:cx2="http://schemas.microsoft.com/office/drawing/2015/10/21/chartex" xmlns:cx1="http://schemas.microsoft.com/office/drawing/2015/9/8/chartex" xmlns:cx="http://schemas.microsoft.com/office/drawing/2014/chartex">
+              <mc:Fallback xmlns:cx="http://schemas.microsoft.com/office/drawing/2014/chartex" xmlns:cx1="http://schemas.microsoft.com/office/drawing/2015/9/8/chartex" xmlns:cx2="http://schemas.microsoft.com/office/drawing/2015/10/21/chartex" xmlns:cx3="http://schemas.microsoft.com/office/drawing/2016/5/9/chartex" xmlns:cx4="http://schemas.microsoft.com/office/drawing/2016/5/10/chartex" xmlns:cx5="http://schemas.microsoft.com/office/drawing/2016/5/11/chartex" xmlns:w16se="http://schemas.microsoft.com/office/word/2015/wordml/symex">
                 <w:pict>
                   <v:group w14:anchorId="5F4284C6" id="Group 149" o:spid="_x0000_s1026" style="position:absolute;margin-left:0;margin-top:0;width:8in;height:95.7pt;z-index:251662336;mso-width-percent:941;mso-height-percent:121;mso-top-percent:23;mso-position-horizontal:center;mso-position-horizontal-relative:page;mso-position-vertical-relative:page;mso-width-percent:941;mso-height-percent:121;mso-top-percent:23" coordorigin="" coordsize="73152,12161" o:gfxdata="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">
                     <v:shape id="Rectangle 51" o:spid="_x0000_s1027" style="position:absolute;width:73152;height:11303;visibility:visible;mso-wrap-style:square;v-text-anchor:middle" coordsize="7312660,1129665" o:gfxdata="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" path="m,l7312660,r,1129665l3619500,733425,,1091565,,xe" fillcolor="#5b9bd5 [3204]" stroked="f" strokeweight="1pt">
@@ -973,11 +973,75 @@
           <w:u w:val="single"/>
         </w:rPr>
       </w:pPr>
-      <w:r>
-        <w:rPr>
-          <w:color w:val="5B9BD5" w:themeColor="accent1"/>
-          <w:u w:val="single"/>
-        </w:rPr>
+    </w:p>
+    <w:p>
+      <w:pPr>
+        <w:pStyle w:val="Title"/>
+        <w:rPr>
+          <w:color w:val="5B9BD5" w:themeColor="accent1"/>
+          <w:u w:val="single"/>
+        </w:rPr>
+      </w:pPr>
+    </w:p>
+    <w:p>
+      <w:pPr>
+        <w:pStyle w:val="Title"/>
+        <w:rPr>
+          <w:color w:val="5B9BD5" w:themeColor="accent1"/>
+          <w:u w:val="single"/>
+        </w:rPr>
+      </w:pPr>
+    </w:p>
+    <w:p>
+      <w:pPr>
+        <w:pStyle w:val="Title"/>
+        <w:rPr>
+          <w:color w:val="5B9BD5" w:themeColor="accent1"/>
+          <w:u w:val="single"/>
+        </w:rPr>
+      </w:pPr>
+    </w:p>
+    <w:p>
+      <w:pPr>
+        <w:pStyle w:val="Title"/>
+        <w:rPr>
+          <w:color w:val="5B9BD5" w:themeColor="accent1"/>
+          <w:u w:val="single"/>
+        </w:rPr>
+      </w:pPr>
+    </w:p>
+    <w:p>
+      <w:pPr>
+        <w:pStyle w:val="Title"/>
+        <w:rPr>
+          <w:color w:val="5B9BD5" w:themeColor="accent1"/>
+          <w:u w:val="single"/>
+        </w:rPr>
+      </w:pPr>
+    </w:p>
+    <w:p>
+      <w:pPr>
+        <w:pStyle w:val="Title"/>
+        <w:rPr>
+          <w:color w:val="5B9BD5" w:themeColor="accent1"/>
+          <w:u w:val="single"/>
+        </w:rPr>
+      </w:pPr>
+    </w:p>
+    <w:p>
+      <w:pPr>
+        <w:pStyle w:val="Title"/>
+        <w:rPr>
+          <w:color w:val="5B9BD5" w:themeColor="accent1"/>
+          <w:u w:val="single"/>
+        </w:rPr>
+      </w:pPr>
+      <w:r>
+        <w:rPr>
+          <w:color w:val="5B9BD5" w:themeColor="accent1"/>
+          <w:u w:val="single"/>
+        </w:rPr>
+        <w:lastRenderedPageBreak/>
         <w:t>ABSTRACT FACTORY</w:t>
       </w:r>
       <w:r>
@@ -993,6 +1057,17 @@
       <w:r>
         <w:t>Abstract factory offers the interface for creating a family or related objects, without explicitly specifying their classes.</w:t>
       </w:r>
+      <w:r>
+        <w:t xml:space="preserve"> Abstract Factory separates the implementation details of an object from their general use and </w:t>
+      </w:r>
+      <w:proofErr w:type="spellStart"/>
+      <w:r>
+        <w:t>reilies</w:t>
+      </w:r>
+      <w:proofErr w:type="spellEnd"/>
+      <w:r>
+        <w:t xml:space="preserve"> on the object composition, and the methods is exposed in the factory interfaces.</w:t>
+      </w:r>
     </w:p>
     <w:p>
       <w:pPr>
@@ -1002,7 +1077,6 @@
         <w:rPr>
           <w:noProof/>
         </w:rPr>
-        <w:lastRenderedPageBreak/>
         <w:pict>
           <v:shape id="_x0000_i1026" type="#_x0000_t75" style="width:467.55pt;height:234.7pt">
             <v:imagedata r:id="rId8" o:title="abstract-factory-pattern"/>
@@ -1050,64 +1124,206 @@
           <w:color w:val="5B9BD5" w:themeColor="accent1"/>
           <w:u w:val="single"/>
         </w:rPr>
-        <w:lastRenderedPageBreak/>
         <w:t>UML DIAGRAM</w:t>
       </w:r>
     </w:p>
-    <w:p>
+    <w:p/>
+    <w:p>
+      <w:r>
+        <w:pict>
+          <v:shape id="_x0000_i1027" type="#_x0000_t75" style="width:466.6pt;height:341.3pt">
+            <v:imagedata r:id="rId9" o:title="UML"/>
+          </v:shape>
+        </w:pict>
+      </w:r>
+    </w:p>
+    <w:p>
+      <w:pPr>
+        <w:pStyle w:val="Title"/>
+        <w:rPr>
+          <w:color w:val="5B9BD5" w:themeColor="accent1"/>
+          <w:u w:val="single"/>
+        </w:rPr>
+      </w:pPr>
+    </w:p>
+    <w:p>
+      <w:pPr>
+        <w:pStyle w:val="Title"/>
+        <w:rPr>
+          <w:color w:val="5B9BD5" w:themeColor="accent1"/>
+          <w:u w:val="single"/>
+        </w:rPr>
+      </w:pPr>
+    </w:p>
+    <w:p>
+      <w:pPr>
+        <w:pStyle w:val="Title"/>
+        <w:rPr>
+          <w:color w:val="5B9BD5" w:themeColor="accent1"/>
+          <w:u w:val="single"/>
+        </w:rPr>
+      </w:pPr>
+    </w:p>
+    <w:p>
+      <w:pPr>
+        <w:pStyle w:val="Title"/>
+        <w:rPr>
+          <w:color w:val="5B9BD5" w:themeColor="accent1"/>
+          <w:u w:val="single"/>
+        </w:rPr>
+      </w:pPr>
+    </w:p>
+    <w:p>
+      <w:pPr>
+        <w:pStyle w:val="Title"/>
+        <w:rPr>
+          <w:color w:val="5B9BD5" w:themeColor="accent1"/>
+          <w:u w:val="single"/>
+        </w:rPr>
+      </w:pPr>
+    </w:p>
+    <w:p>
+      <w:pPr>
+        <w:pStyle w:val="Title"/>
+        <w:rPr>
+          <w:color w:val="5B9BD5" w:themeColor="accent1"/>
+          <w:u w:val="single"/>
+        </w:rPr>
+      </w:pPr>
+      <w:r>
+        <w:rPr>
+          <w:color w:val="5B9BD5" w:themeColor="accent1"/>
+          <w:u w:val="single"/>
+        </w:rPr>
+        <w:t>REUSABILITY</w:t>
+      </w:r>
+    </w:p>
+    <w:p>
+      <w:r>
+        <w:t>The reusability of our code is represented by the classes that available in the application could be used or reused by another component.</w:t>
+      </w:r>
+    </w:p>
+    <w:p>
+      <w:r>
+        <w:t xml:space="preserve">In this case, our application the Smurf or Minion factories could be reused in the application for minion or </w:t>
+      </w:r>
+      <w:proofErr w:type="spellStart"/>
+      <w:r>
+        <w:t>smurf</w:t>
+      </w:r>
+      <w:proofErr w:type="spellEnd"/>
+      <w:r>
+        <w:t xml:space="preserve"> related functionality.</w:t>
+      </w:r>
+    </w:p>
+    <w:p>
+      <w:pPr>
+        <w:pStyle w:val="Title"/>
+        <w:rPr>
+          <w:color w:val="5B9BD5" w:themeColor="accent1"/>
+          <w:u w:val="single"/>
+        </w:rPr>
+      </w:pPr>
+      <w:r>
+        <w:rPr>
+          <w:color w:val="5B9BD5" w:themeColor="accent1"/>
+          <w:u w:val="single"/>
+        </w:rPr>
+        <w:t>EXTENSIBILITY</w:t>
+      </w:r>
+    </w:p>
+    <w:p>
+      <w:r>
+        <w:t xml:space="preserve">The extensibility of our code is represented by the implementation of the </w:t>
+      </w:r>
+      <w:proofErr w:type="spellStart"/>
+      <w:r>
+        <w:t>ConcreteFactory</w:t>
+      </w:r>
+      <w:proofErr w:type="spellEnd"/>
+      <w:r>
+        <w:t xml:space="preserve"> which is represented by </w:t>
+      </w:r>
+      <w:proofErr w:type="spellStart"/>
+      <w:r>
+        <w:t>IFactory</w:t>
+      </w:r>
+      <w:proofErr w:type="spellEnd"/>
+      <w:r>
+        <w:t xml:space="preserve">, so the implementation of that factory allows an extension or integration of new functionality (E.g. </w:t>
+      </w:r>
+      <w:proofErr w:type="spellStart"/>
+      <w:r>
+        <w:t>SmurfFactory</w:t>
+      </w:r>
+      <w:proofErr w:type="spellEnd"/>
+      <w:r>
+        <w:t xml:space="preserve">, </w:t>
+      </w:r>
+      <w:proofErr w:type="spellStart"/>
+      <w:r>
+        <w:t>MinionFactory</w:t>
+      </w:r>
+      <w:proofErr w:type="spellEnd"/>
+      <w:r>
+        <w:t xml:space="preserve">). </w:t>
+      </w:r>
+    </w:p>
+    <w:p>
+      <w:pPr>
+        <w:pStyle w:val="Title"/>
+        <w:rPr>
+          <w:color w:val="5B9BD5" w:themeColor="accent1"/>
+          <w:u w:val="single"/>
+        </w:rPr>
+      </w:pPr>
+      <w:r>
+        <w:rPr>
+          <w:color w:val="5B9BD5" w:themeColor="accent1"/>
+          <w:u w:val="single"/>
+        </w:rPr>
+        <w:t>MAINTAINABILITY</w:t>
+      </w:r>
+    </w:p>
+    <w:p>
+      <w:r>
+        <w:t xml:space="preserve">For the maintainability matters in the application, the classes </w:t>
+      </w:r>
+      <w:r>
+        <w:t>should</w:t>
+      </w:r>
+      <w:r>
+        <w:t xml:space="preserve"> be easily changed or updated</w:t>
+      </w:r>
+      <w:r>
+        <w:t xml:space="preserve">. In this case, the maintainability is supported by the separation of independent objects of product, for example the </w:t>
+      </w:r>
+      <w:proofErr w:type="spellStart"/>
+      <w:r>
+        <w:t>ConcreteFactory</w:t>
+      </w:r>
+      <w:proofErr w:type="spellEnd"/>
+      <w:r>
+        <w:t xml:space="preserve"> (</w:t>
+      </w:r>
+      <w:proofErr w:type="spellStart"/>
+      <w:r>
+        <w:t>SmurfFactory</w:t>
+      </w:r>
+      <w:proofErr w:type="spellEnd"/>
+      <w:r>
+        <w:t xml:space="preserve"> or </w:t>
+      </w:r>
+      <w:proofErr w:type="spellStart"/>
+      <w:r>
+        <w:t>MinionFactory</w:t>
+      </w:r>
+      <w:proofErr w:type="spellEnd"/>
+      <w:r>
+        <w:t>) and the Products.</w:t>
+      </w:r>
       <w:bookmarkStart w:id="0" w:name="_GoBack"/>
       <w:bookmarkEnd w:id="0"/>
-    </w:p>
-    <w:p/>
-    <w:p>
-      <w:pPr>
-        <w:pStyle w:val="Title"/>
-        <w:rPr>
-          <w:color w:val="5B9BD5" w:themeColor="accent1"/>
-          <w:u w:val="single"/>
-        </w:rPr>
-      </w:pPr>
-      <w:r>
-        <w:rPr>
-          <w:color w:val="5B9BD5" w:themeColor="accent1"/>
-          <w:u w:val="single"/>
-        </w:rPr>
-        <w:t>REUSABILITY</w:t>
-      </w:r>
-    </w:p>
-    <w:p/>
-    <w:p>
-      <w:pPr>
-        <w:pStyle w:val="Title"/>
-        <w:rPr>
-          <w:color w:val="5B9BD5" w:themeColor="accent1"/>
-          <w:u w:val="single"/>
-        </w:rPr>
-      </w:pPr>
-      <w:r>
-        <w:rPr>
-          <w:color w:val="5B9BD5" w:themeColor="accent1"/>
-          <w:u w:val="single"/>
-        </w:rPr>
-        <w:t>EXTENSIBILITY</w:t>
-      </w:r>
-    </w:p>
-    <w:p/>
-    <w:p>
-      <w:pPr>
-        <w:pStyle w:val="Title"/>
-        <w:rPr>
-          <w:color w:val="5B9BD5" w:themeColor="accent1"/>
-          <w:u w:val="single"/>
-        </w:rPr>
-      </w:pPr>
-      <w:r>
-        <w:rPr>
-          <w:color w:val="5B9BD5" w:themeColor="accent1"/>
-          <w:u w:val="single"/>
-        </w:rPr>
-        <w:t>MAINTAINABILITY</w:t>
-      </w:r>
     </w:p>
     <w:p/>
     <w:p>

</xml_diff>